<commit_message>
Terminata la relazione - da sistemare tutto
</commit_message>
<xml_diff>
--- a/Homework 4/Homework 4.docx
+++ b/Homework 4/Homework 4.docx
@@ -583,7 +583,19 @@
           <w:rPr>
             <w:rStyle w:val="Collegamentoipertestuale"/>
           </w:rPr>
-          <w:t>https://www.formula1.com/en/drivers/lewis-hamilton.html</w:t>
+          <w:t>https</w:t>
+        </w:r>
+        <w:r>
+          <w:rPr>
+            <w:rStyle w:val="Collegamentoipertestuale"/>
+          </w:rPr>
+          <w:t>:</w:t>
+        </w:r>
+        <w:r>
+          <w:rPr>
+            <w:rStyle w:val="Collegamentoipertestuale"/>
+          </w:rPr>
+          <w:t>//www.formula1.com/en/drivers/lewis-hamilton.html</w:t>
         </w:r>
       </w:hyperlink>
     </w:p>
@@ -771,8 +783,21 @@
     </w:p>
     <w:p>
       <w:pPr>
+        <w:tabs>
+          <w:tab w:val="left" w:pos="4060"/>
+        </w:tabs>
         <w:ind w:left="360"/>
-      </w:pPr>
+        <w:rPr>
+          <w:vertAlign w:val="subscript"/>
+          <w:lang w:val="en-US"/>
+        </w:rPr>
+      </w:pPr>
+      <w:r>
+        <w:rPr>
+          <w:lang w:val="en-US"/>
+        </w:rPr>
+        <w:tab/>
+      </w:r>
     </w:p>
     <w:p>
       <w:pPr>
@@ -1079,7 +1104,13 @@
         <w:t>']/following-sibling::*/text() ")</w:t>
       </w:r>
     </w:p>
-    <w:p/>
+    <w:p>
+      <w:pPr>
+        <w:rPr>
+          <w:lang w:val="en-US"/>
+        </w:rPr>
+      </w:pPr>
+    </w:p>
     <w:p>
       <w:pPr>
         <w:pStyle w:val="Paragrafoelenco"/>
@@ -1087,9 +1118,6 @@
           <w:ilvl w:val="0"/>
           <w:numId w:val="8"/>
         </w:numPr>
-        <w:rPr>
-          <w:lang w:val="en-US"/>
-        </w:rPr>
       </w:pPr>
       <w:r>
         <w:t xml:space="preserve">Terzo </w:t>
@@ -1108,7 +1136,19 @@
           <w:rPr>
             <w:rStyle w:val="Collegamentoipertestuale"/>
           </w:rPr>
-          <w:t>https://formula1.lne.es/pilotos-f1/lewis-hamilton.html</w:t>
+          <w:t>https://formula1.lne.es/p</w:t>
+        </w:r>
+        <w:r>
+          <w:rPr>
+            <w:rStyle w:val="Collegamentoipertestuale"/>
+          </w:rPr>
+          <w:t>i</w:t>
+        </w:r>
+        <w:r>
+          <w:rPr>
+            <w:rStyle w:val="Collegamentoipertestuale"/>
+          </w:rPr>
+          <w:t>lotos-f1/lewis-hamilton.html</w:t>
         </w:r>
       </w:hyperlink>
     </w:p>
@@ -1247,13 +1287,7 @@
         <w:rPr>
           <w:lang w:val="en-US"/>
         </w:rPr>
-        <w:t>:</w:t>
-      </w:r>
-      <w:r>
-        <w:rPr>
-          <w:lang w:val="en-US"/>
-        </w:rPr>
-        <w:t xml:space="preserve"> $x("//*[contains(</w:t>
+        <w:t>: $x("//*[contains(</w:t>
       </w:r>
       <w:proofErr w:type="gramStart"/>
       <w:r>
@@ -1413,10 +1447,7 @@
         </w:numPr>
       </w:pPr>
       <w:r>
-        <w:t>Quarto</w:t>
-      </w:r>
-      <w:r>
-        <w:t xml:space="preserve"> </w:t>
+        <w:t xml:space="preserve">Quarto </w:t>
       </w:r>
       <w:r>
         <w:t xml:space="preserve">sito scelto </w:t>
@@ -3717,6 +3748,18 @@
       </w:numPr>
     </w:pPr>
   </w:style>
+  <w:style w:type="character" w:styleId="Collegamentovisitato">
+    <w:name w:val="FollowedHyperlink"/>
+    <w:basedOn w:val="Carpredefinitoparagrafo"/>
+    <w:uiPriority w:val="99"/>
+    <w:semiHidden/>
+    <w:unhideWhenUsed/>
+    <w:rsid w:val="004753E4"/>
+    <w:rPr>
+      <w:color w:val="954F72" w:themeColor="followedHyperlink"/>
+      <w:u w:val="single"/>
+    </w:rPr>
+  </w:style>
 </w:styles>
 </file>
 

</xml_diff>